<commit_message>
Tailoring Guide and Tool updated
</commit_message>
<xml_diff>
--- a/Manuals/InstallGuideGeneric.docx
+++ b/Manuals/InstallGuideGeneric.docx
@@ -92,15 +92,59 @@
           <w:sz w:val="20"/>
           <w:szCs w:val="20"/>
         </w:rPr>
-        <w:t xml:space="preserve"> mysql as root:  </w:t>
-      </w:r>
-      <w:r>
-        <w:rPr>
-          <w:rFonts w:ascii="Courier New" w:hAnsi="Courier New" w:cs="Courier New"/>
-          <w:sz w:val="20"/>
-          <w:szCs w:val="20"/>
-        </w:rPr>
-        <w:t>mysql -uroot -p</w:t>
+        <w:t xml:space="preserve"> </w:t>
+      </w:r>
+      <w:proofErr w:type="spellStart"/>
+      <w:r>
+        <w:rPr>
+          <w:sz w:val="20"/>
+          <w:szCs w:val="20"/>
+        </w:rPr>
+        <w:t>mysql</w:t>
+      </w:r>
+      <w:proofErr w:type="spellEnd"/>
+      <w:r>
+        <w:rPr>
+          <w:sz w:val="20"/>
+          <w:szCs w:val="20"/>
+        </w:rPr>
+        <w:t xml:space="preserve"> as root:  </w:t>
+      </w:r>
+      <w:proofErr w:type="spellStart"/>
+      <w:r>
+        <w:rPr>
+          <w:rFonts w:ascii="Courier New" w:hAnsi="Courier New" w:cs="Courier New"/>
+          <w:sz w:val="20"/>
+          <w:szCs w:val="20"/>
+        </w:rPr>
+        <w:t>mysql</w:t>
+      </w:r>
+      <w:proofErr w:type="spellEnd"/>
+      <w:r>
+        <w:rPr>
+          <w:rFonts w:ascii="Courier New" w:hAnsi="Courier New" w:cs="Courier New"/>
+          <w:sz w:val="20"/>
+          <w:szCs w:val="20"/>
+        </w:rPr>
+        <w:t xml:space="preserve"> -</w:t>
+      </w:r>
+      <w:proofErr w:type="spellStart"/>
+      <w:r>
+        <w:rPr>
+          <w:rFonts w:ascii="Courier New" w:hAnsi="Courier New" w:cs="Courier New"/>
+          <w:sz w:val="20"/>
+          <w:szCs w:val="20"/>
+        </w:rPr>
+        <w:t>uroot</w:t>
+      </w:r>
+      <w:proofErr w:type="spellEnd"/>
+      <w:r>
+        <w:rPr>
+          <w:rFonts w:ascii="Courier New" w:hAnsi="Courier New" w:cs="Courier New"/>
+          <w:sz w:val="20"/>
+          <w:szCs w:val="20"/>
+        </w:rPr>
+        <w:t xml:space="preserve"> -p</w:t>
       </w:r>
     </w:p>
     <w:p>
@@ -141,14 +185,25 @@
         </w:rPr>
         <w:tab/>
       </w:r>
-      <w:r>
-        <w:rPr>
-          <w:rFonts w:ascii="Courier New" w:hAnsi="Courier New" w:cs="Courier New"/>
-          <w:sz w:val="20"/>
-          <w:szCs w:val="20"/>
-        </w:rPr>
-        <w:t xml:space="preserve">source </w:t>
-      </w:r>
+      <w:proofErr w:type="gramStart"/>
+      <w:r>
+        <w:rPr>
+          <w:rFonts w:ascii="Courier New" w:hAnsi="Courier New" w:cs="Courier New"/>
+          <w:sz w:val="20"/>
+          <w:szCs w:val="20"/>
+        </w:rPr>
+        <w:t>source</w:t>
+      </w:r>
+      <w:proofErr w:type="gramEnd"/>
+      <w:r>
+        <w:rPr>
+          <w:rFonts w:ascii="Courier New" w:hAnsi="Courier New" w:cs="Courier New"/>
+          <w:sz w:val="20"/>
+          <w:szCs w:val="20"/>
+        </w:rPr>
+        <w:t xml:space="preserve"> </w:t>
+      </w:r>
+      <w:proofErr w:type="spellStart"/>
       <w:r>
         <w:rPr>
           <w:rFonts w:ascii="Courier New" w:hAnsi="Courier New" w:cs="Courier New"/>
@@ -157,6 +212,7 @@
         </w:rPr>
         <w:t>prodoib_concept.sql</w:t>
       </w:r>
+      <w:proofErr w:type="spellEnd"/>
     </w:p>
     <w:p>
       <w:pPr>
@@ -167,13 +223,32 @@
           <w:szCs w:val="20"/>
         </w:rPr>
       </w:pPr>
-      <w:r>
-        <w:rPr>
-          <w:rFonts w:ascii="Courier New" w:hAnsi="Courier New" w:cs="Courier New"/>
-          <w:sz w:val="20"/>
-          <w:szCs w:val="20"/>
-        </w:rPr>
-        <w:t>source prodoib_</w:t>
+      <w:proofErr w:type="gramStart"/>
+      <w:r>
+        <w:rPr>
+          <w:rFonts w:ascii="Courier New" w:hAnsi="Courier New" w:cs="Courier New"/>
+          <w:sz w:val="20"/>
+          <w:szCs w:val="20"/>
+        </w:rPr>
+        <w:t>source</w:t>
+      </w:r>
+      <w:proofErr w:type="gramEnd"/>
+      <w:r>
+        <w:rPr>
+          <w:rFonts w:ascii="Courier New" w:hAnsi="Courier New" w:cs="Courier New"/>
+          <w:sz w:val="20"/>
+          <w:szCs w:val="20"/>
+        </w:rPr>
+        <w:t xml:space="preserve"> </w:t>
+      </w:r>
+      <w:proofErr w:type="spellStart"/>
+      <w:r>
+        <w:rPr>
+          <w:rFonts w:ascii="Courier New" w:hAnsi="Courier New" w:cs="Courier New"/>
+          <w:sz w:val="20"/>
+          <w:szCs w:val="20"/>
+        </w:rPr>
+        <w:t>prodoib_</w:t>
       </w:r>
       <w:r>
         <w:rPr>
@@ -191,6 +266,7 @@
         </w:rPr>
         <w:t>.sql</w:t>
       </w:r>
+      <w:proofErr w:type="spellEnd"/>
     </w:p>
     <w:p>
       <w:pPr>
@@ -201,13 +277,32 @@
           <w:szCs w:val="20"/>
         </w:rPr>
       </w:pPr>
-      <w:r>
-        <w:rPr>
-          <w:rFonts w:ascii="Courier New" w:hAnsi="Courier New" w:cs="Courier New"/>
-          <w:sz w:val="20"/>
-          <w:szCs w:val="20"/>
-        </w:rPr>
-        <w:t>source prodoib_</w:t>
+      <w:proofErr w:type="gramStart"/>
+      <w:r>
+        <w:rPr>
+          <w:rFonts w:ascii="Courier New" w:hAnsi="Courier New" w:cs="Courier New"/>
+          <w:sz w:val="20"/>
+          <w:szCs w:val="20"/>
+        </w:rPr>
+        <w:t>source</w:t>
+      </w:r>
+      <w:proofErr w:type="gramEnd"/>
+      <w:r>
+        <w:rPr>
+          <w:rFonts w:ascii="Courier New" w:hAnsi="Courier New" w:cs="Courier New"/>
+          <w:sz w:val="20"/>
+          <w:szCs w:val="20"/>
+        </w:rPr>
+        <w:t xml:space="preserve"> </w:t>
+      </w:r>
+      <w:proofErr w:type="spellStart"/>
+      <w:r>
+        <w:rPr>
+          <w:rFonts w:ascii="Courier New" w:hAnsi="Courier New" w:cs="Courier New"/>
+          <w:sz w:val="20"/>
+          <w:szCs w:val="20"/>
+        </w:rPr>
+        <w:t>prodoib_</w:t>
       </w:r>
       <w:r>
         <w:rPr>
@@ -225,6 +320,7 @@
         </w:rPr>
         <w:t>.sql</w:t>
       </w:r>
+      <w:proofErr w:type="spellEnd"/>
     </w:p>
     <w:p>
       <w:pPr>
@@ -235,13 +331,32 @@
           <w:szCs w:val="20"/>
         </w:rPr>
       </w:pPr>
-      <w:r>
-        <w:rPr>
-          <w:rFonts w:ascii="Courier New" w:hAnsi="Courier New" w:cs="Courier New"/>
-          <w:sz w:val="20"/>
-          <w:szCs w:val="20"/>
-        </w:rPr>
-        <w:t>source prodoib_</w:t>
+      <w:proofErr w:type="gramStart"/>
+      <w:r>
+        <w:rPr>
+          <w:rFonts w:ascii="Courier New" w:hAnsi="Courier New" w:cs="Courier New"/>
+          <w:sz w:val="20"/>
+          <w:szCs w:val="20"/>
+        </w:rPr>
+        <w:t>source</w:t>
+      </w:r>
+      <w:proofErr w:type="gramEnd"/>
+      <w:r>
+        <w:rPr>
+          <w:rFonts w:ascii="Courier New" w:hAnsi="Courier New" w:cs="Courier New"/>
+          <w:sz w:val="20"/>
+          <w:szCs w:val="20"/>
+        </w:rPr>
+        <w:t xml:space="preserve"> </w:t>
+      </w:r>
+      <w:proofErr w:type="spellStart"/>
+      <w:r>
+        <w:rPr>
+          <w:rFonts w:ascii="Courier New" w:hAnsi="Courier New" w:cs="Courier New"/>
+          <w:sz w:val="20"/>
+          <w:szCs w:val="20"/>
+        </w:rPr>
+        <w:t>prodoib_</w:t>
       </w:r>
       <w:r>
         <w:rPr>
@@ -259,6 +374,7 @@
         </w:rPr>
         <w:t>.sql</w:t>
       </w:r>
+      <w:proofErr w:type="spellEnd"/>
     </w:p>
     <w:p>
       <w:pPr>
@@ -269,14 +385,25 @@
           <w:szCs w:val="20"/>
         </w:rPr>
       </w:pPr>
-      <w:r>
-        <w:rPr>
-          <w:rFonts w:ascii="Courier New" w:hAnsi="Courier New" w:cs="Courier New"/>
-          <w:sz w:val="20"/>
-          <w:szCs w:val="20"/>
-        </w:rPr>
-        <w:t xml:space="preserve">source </w:t>
-      </w:r>
+      <w:proofErr w:type="gramStart"/>
+      <w:r>
+        <w:rPr>
+          <w:rFonts w:ascii="Courier New" w:hAnsi="Courier New" w:cs="Courier New"/>
+          <w:sz w:val="20"/>
+          <w:szCs w:val="20"/>
+        </w:rPr>
+        <w:t>source</w:t>
+      </w:r>
+      <w:proofErr w:type="gramEnd"/>
+      <w:r>
+        <w:rPr>
+          <w:rFonts w:ascii="Courier New" w:hAnsi="Courier New" w:cs="Courier New"/>
+          <w:sz w:val="20"/>
+          <w:szCs w:val="20"/>
+        </w:rPr>
+        <w:t xml:space="preserve"> </w:t>
+      </w:r>
+      <w:proofErr w:type="spellStart"/>
       <w:r>
         <w:rPr>
           <w:rFonts w:ascii="Courier New" w:hAnsi="Courier New" w:cs="Courier New"/>
@@ -293,6 +420,7 @@
         </w:rPr>
         <w:t>.sql</w:t>
       </w:r>
+      <w:proofErr w:type="spellEnd"/>
     </w:p>
     <w:p>
       <w:pPr>
@@ -330,45 +458,125 @@
           <w:sz w:val="20"/>
           <w:szCs w:val="20"/>
         </w:rPr>
-        <w:t>Extract the infobutton-service.war file to a directory (WAR files are essentially a ZIP file with a different extension), or use Eclipse to import the WAR.</w:t>
-      </w:r>
-    </w:p>
-    <w:p>
-      <w:pPr>
-        <w:rPr>
-          <w:sz w:val="20"/>
-          <w:szCs w:val="20"/>
-        </w:rPr>
-      </w:pPr>
-    </w:p>
-    <w:p>
-      <w:pPr>
-        <w:rPr>
-          <w:sz w:val="20"/>
-          <w:szCs w:val="20"/>
-        </w:rPr>
-      </w:pPr>
-      <w:r>
-        <w:rPr>
-          <w:sz w:val="20"/>
-          <w:szCs w:val="20"/>
-        </w:rPr>
-        <w:t>Modify infobutton-service/WebContent/OpenInfobuttonDemo.html</w:t>
-      </w:r>
-    </w:p>
-    <w:p>
-      <w:pPr>
-        <w:rPr>
-          <w:sz w:val="20"/>
-          <w:szCs w:val="20"/>
-        </w:rPr>
-      </w:pPr>
-      <w:r>
-        <w:rPr>
-          <w:sz w:val="20"/>
-          <w:szCs w:val="20"/>
-        </w:rPr>
-        <w:t xml:space="preserve">  Find the the baseURL in the function callIM.  Change this to the appropriate URL for your setup, such as:  </w:t>
+        <w:t>Extract the infobutton-</w:t>
+      </w:r>
+      <w:proofErr w:type="spellStart"/>
+      <w:r>
+        <w:rPr>
+          <w:sz w:val="20"/>
+          <w:szCs w:val="20"/>
+        </w:rPr>
+        <w:t>service.war</w:t>
+      </w:r>
+      <w:proofErr w:type="spellEnd"/>
+      <w:r>
+        <w:rPr>
+          <w:sz w:val="20"/>
+          <w:szCs w:val="20"/>
+        </w:rPr>
+        <w:t xml:space="preserve"> file to a directory (WAR files are essentially a ZIP file with a different extension), or use Eclipse to import the WAR.</w:t>
+      </w:r>
+    </w:p>
+    <w:p>
+      <w:pPr>
+        <w:rPr>
+          <w:sz w:val="20"/>
+          <w:szCs w:val="20"/>
+        </w:rPr>
+      </w:pPr>
+    </w:p>
+    <w:p>
+      <w:pPr>
+        <w:rPr>
+          <w:sz w:val="20"/>
+          <w:szCs w:val="20"/>
+        </w:rPr>
+      </w:pPr>
+      <w:r>
+        <w:rPr>
+          <w:sz w:val="20"/>
+          <w:szCs w:val="20"/>
+        </w:rPr>
+        <w:t>Modify infobutton-service/</w:t>
+      </w:r>
+      <w:proofErr w:type="spellStart"/>
+      <w:r>
+        <w:rPr>
+          <w:sz w:val="20"/>
+          <w:szCs w:val="20"/>
+        </w:rPr>
+        <w:t>WebContent</w:t>
+      </w:r>
+      <w:proofErr w:type="spellEnd"/>
+      <w:r>
+        <w:rPr>
+          <w:sz w:val="20"/>
+          <w:szCs w:val="20"/>
+        </w:rPr>
+        <w:t>/OpenInfobuttonDemo.html</w:t>
+      </w:r>
+    </w:p>
+    <w:p>
+      <w:pPr>
+        <w:rPr>
+          <w:sz w:val="20"/>
+          <w:szCs w:val="20"/>
+        </w:rPr>
+      </w:pPr>
+      <w:r>
+        <w:rPr>
+          <w:sz w:val="20"/>
+          <w:szCs w:val="20"/>
+        </w:rPr>
+        <w:t xml:space="preserve">  Find the </w:t>
+      </w:r>
+      <w:proofErr w:type="spellStart"/>
+      <w:r>
+        <w:rPr>
+          <w:sz w:val="20"/>
+          <w:szCs w:val="20"/>
+        </w:rPr>
+        <w:t>the</w:t>
+      </w:r>
+      <w:proofErr w:type="spellEnd"/>
+      <w:r>
+        <w:rPr>
+          <w:sz w:val="20"/>
+          <w:szCs w:val="20"/>
+        </w:rPr>
+        <w:t xml:space="preserve"> </w:t>
+      </w:r>
+      <w:proofErr w:type="spellStart"/>
+      <w:r>
+        <w:rPr>
+          <w:sz w:val="20"/>
+          <w:szCs w:val="20"/>
+        </w:rPr>
+        <w:t>baseURL</w:t>
+      </w:r>
+      <w:proofErr w:type="spellEnd"/>
+      <w:r>
+        <w:rPr>
+          <w:sz w:val="20"/>
+          <w:szCs w:val="20"/>
+        </w:rPr>
+        <w:t xml:space="preserve"> in the function </w:t>
+      </w:r>
+      <w:proofErr w:type="spellStart"/>
+      <w:r>
+        <w:rPr>
+          <w:sz w:val="20"/>
+          <w:szCs w:val="20"/>
+        </w:rPr>
+        <w:t>callIM</w:t>
+      </w:r>
+      <w:proofErr w:type="spellEnd"/>
+      <w:r>
+        <w:rPr>
+          <w:sz w:val="20"/>
+          <w:szCs w:val="20"/>
+        </w:rPr>
+        <w:t xml:space="preserve">.  Change this to the appropriate URL for your setup, such as:  </w:t>
       </w:r>
     </w:p>
     <w:p>
@@ -380,6 +588,8 @@
           <w:szCs w:val="20"/>
         </w:rPr>
       </w:pPr>
+      <w:proofErr w:type="spellStart"/>
+      <w:proofErr w:type="gramStart"/>
       <w:r>
         <w:rPr>
           <w:rFonts w:ascii="Courier New" w:hAnsi="Courier New" w:cs="Courier New"/>
@@ -391,6 +601,8 @@
         </w:rPr>
         <w:t>var</w:t>
       </w:r>
+      <w:proofErr w:type="spellEnd"/>
+      <w:proofErr w:type="gramEnd"/>
       <w:r>
         <w:rPr>
           <w:rFonts w:ascii="Courier New" w:hAnsi="Courier New" w:cs="Courier New"/>
@@ -398,7 +610,27 @@
           <w:sz w:val="20"/>
           <w:szCs w:val="20"/>
         </w:rPr>
-        <w:t xml:space="preserve"> baseUrl = </w:t>
+        <w:t xml:space="preserve"> </w:t>
+      </w:r>
+      <w:proofErr w:type="spellStart"/>
+      <w:r>
+        <w:rPr>
+          <w:rFonts w:ascii="Courier New" w:hAnsi="Courier New" w:cs="Courier New"/>
+          <w:color w:val="000000"/>
+          <w:sz w:val="20"/>
+          <w:szCs w:val="20"/>
+        </w:rPr>
+        <w:t>baseUrl</w:t>
+      </w:r>
+      <w:proofErr w:type="spellEnd"/>
+      <w:r>
+        <w:rPr>
+          <w:rFonts w:ascii="Courier New" w:hAnsi="Courier New" w:cs="Courier New"/>
+          <w:color w:val="000000"/>
+          <w:sz w:val="20"/>
+          <w:szCs w:val="20"/>
+        </w:rPr>
+        <w:t xml:space="preserve"> = </w:t>
       </w:r>
       <w:r>
         <w:rPr>
@@ -407,7 +639,27 @@
           <w:sz w:val="20"/>
           <w:szCs w:val="20"/>
         </w:rPr>
-        <w:t>'http://localhost:8080/infobutton-service/infoRequest?'</w:t>
+        <w:t>'http://localhost:8080/infobutton-service/</w:t>
+      </w:r>
+      <w:proofErr w:type="spellStart"/>
+      <w:r>
+        <w:rPr>
+          <w:rFonts w:ascii="Courier New" w:hAnsi="Courier New" w:cs="Courier New"/>
+          <w:color w:val="2A00FF"/>
+          <w:sz w:val="20"/>
+          <w:szCs w:val="20"/>
+        </w:rPr>
+        <w:t>infoRequest</w:t>
+      </w:r>
+      <w:proofErr w:type="spellEnd"/>
+      <w:r>
+        <w:rPr>
+          <w:rFonts w:ascii="Courier New" w:hAnsi="Courier New" w:cs="Courier New"/>
+          <w:color w:val="2A00FF"/>
+          <w:sz w:val="20"/>
+          <w:szCs w:val="20"/>
+        </w:rPr>
+        <w:t>?'</w:t>
       </w:r>
       <w:r>
         <w:rPr>
@@ -439,8 +691,25 @@
           <w:sz w:val="20"/>
           <w:szCs w:val="20"/>
         </w:rPr>
-        <w:t>Modify infobutton-service/WebContent/WEB-INF/</w:t>
-      </w:r>
+        <w:t>Modify infobutton-service/</w:t>
+      </w:r>
+      <w:proofErr w:type="spellStart"/>
+      <w:r>
+        <w:rPr>
+          <w:sz w:val="20"/>
+          <w:szCs w:val="20"/>
+        </w:rPr>
+        <w:t>WebContent</w:t>
+      </w:r>
+      <w:proofErr w:type="spellEnd"/>
+      <w:r>
+        <w:rPr>
+          <w:sz w:val="20"/>
+          <w:szCs w:val="20"/>
+        </w:rPr>
+        <w:t>/WEB-INF/</w:t>
+      </w:r>
+      <w:proofErr w:type="spellStart"/>
       <w:r>
         <w:rPr>
           <w:sz w:val="20"/>
@@ -455,6 +724,7 @@
         </w:rPr>
         <w:t>.properties</w:t>
       </w:r>
+      <w:proofErr w:type="spellEnd"/>
     </w:p>
     <w:p>
       <w:pPr>
@@ -504,6 +774,7 @@
           <w:szCs w:val="20"/>
         </w:rPr>
       </w:pPr>
+      <w:proofErr w:type="spellStart"/>
       <w:r>
         <w:rPr>
           <w:rFonts w:ascii="Courier New" w:hAnsi="Courier New" w:cs="Courier New"/>
@@ -511,7 +782,17 @@
           <w:sz w:val="20"/>
           <w:szCs w:val="20"/>
         </w:rPr>
-        <w:t xml:space="preserve">service.terminologyLocation = </w:t>
+        <w:t>service.terminologyLocation</w:t>
+      </w:r>
+      <w:proofErr w:type="spellEnd"/>
+      <w:r>
+        <w:rPr>
+          <w:rFonts w:ascii="Courier New" w:hAnsi="Courier New" w:cs="Courier New"/>
+          <w:color w:val="000000"/>
+          <w:sz w:val="20"/>
+          <w:szCs w:val="20"/>
+        </w:rPr>
+        <w:t xml:space="preserve"> = </w:t>
       </w:r>
       <w:r>
         <w:rPr>
@@ -522,6 +803,7 @@
         </w:rPr>
         <w:t>/opt/data/</w:t>
       </w:r>
+      <w:proofErr w:type="spellStart"/>
       <w:r>
         <w:rPr>
           <w:rFonts w:ascii="Courier New" w:hAnsi="Courier New" w:cs="Courier New"/>
@@ -532,6 +814,7 @@
         </w:rPr>
         <w:t>openinfobutton</w:t>
       </w:r>
+      <w:proofErr w:type="spellEnd"/>
       <w:r>
         <w:rPr>
           <w:rFonts w:ascii="Courier New" w:hAnsi="Courier New" w:cs="Courier New"/>
@@ -572,6 +855,7 @@
           <w:szCs w:val="20"/>
         </w:rPr>
       </w:pPr>
+      <w:proofErr w:type="spellStart"/>
       <w:r>
         <w:rPr>
           <w:rFonts w:ascii="Courier New" w:hAnsi="Courier New" w:cs="Courier New"/>
@@ -579,7 +863,17 @@
           <w:sz w:val="20"/>
           <w:szCs w:val="20"/>
         </w:rPr>
-        <w:t xml:space="preserve">service.xsltsLocation = </w:t>
+        <w:t>service.xsltsLocation</w:t>
+      </w:r>
+      <w:proofErr w:type="spellEnd"/>
+      <w:r>
+        <w:rPr>
+          <w:rFonts w:ascii="Courier New" w:hAnsi="Courier New" w:cs="Courier New"/>
+          <w:color w:val="000000"/>
+          <w:sz w:val="20"/>
+          <w:szCs w:val="20"/>
+        </w:rPr>
+        <w:t xml:space="preserve"> = </w:t>
       </w:r>
       <w:r>
         <w:rPr>
@@ -590,6 +884,7 @@
         </w:rPr>
         <w:t>/WEB-INF/</w:t>
       </w:r>
+      <w:proofErr w:type="spellStart"/>
       <w:r>
         <w:rPr>
           <w:rFonts w:ascii="Courier New" w:hAnsi="Courier New" w:cs="Courier New"/>
@@ -600,6 +895,7 @@
         </w:rPr>
         <w:t>xslts</w:t>
       </w:r>
+      <w:proofErr w:type="spellEnd"/>
       <w:r>
         <w:rPr>
           <w:rFonts w:ascii="Courier New" w:hAnsi="Courier New" w:cs="Courier New"/>
@@ -628,7 +924,27 @@
           <w:sz w:val="20"/>
           <w:szCs w:val="20"/>
         </w:rPr>
-        <w:t>## execution mode location</w:t>
+        <w:t xml:space="preserve">## </w:t>
+      </w:r>
+      <w:proofErr w:type="gramStart"/>
+      <w:r>
+        <w:rPr>
+          <w:rFonts w:ascii="Courier New" w:hAnsi="Courier New" w:cs="Courier New"/>
+          <w:color w:val="3F7F5F"/>
+          <w:sz w:val="20"/>
+          <w:szCs w:val="20"/>
+        </w:rPr>
+        <w:t>execution</w:t>
+      </w:r>
+      <w:proofErr w:type="gramEnd"/>
+      <w:r>
+        <w:rPr>
+          <w:rFonts w:ascii="Courier New" w:hAnsi="Courier New" w:cs="Courier New"/>
+          <w:color w:val="3F7F5F"/>
+          <w:sz w:val="20"/>
+          <w:szCs w:val="20"/>
+        </w:rPr>
+        <w:t xml:space="preserve"> mode location</w:t>
       </w:r>
     </w:p>
     <w:p>
@@ -642,6 +958,7 @@
           <w:szCs w:val="20"/>
         </w:rPr>
       </w:pPr>
+      <w:proofErr w:type="spellStart"/>
       <w:r>
         <w:rPr>
           <w:rFonts w:ascii="Courier New" w:hAnsi="Courier New" w:cs="Courier New"/>
@@ -649,7 +966,17 @@
           <w:sz w:val="20"/>
           <w:szCs w:val="20"/>
         </w:rPr>
-        <w:t xml:space="preserve">service.reloadTime = </w:t>
+        <w:t>service.reloadTime</w:t>
+      </w:r>
+      <w:proofErr w:type="spellEnd"/>
+      <w:r>
+        <w:rPr>
+          <w:rFonts w:ascii="Courier New" w:hAnsi="Courier New" w:cs="Courier New"/>
+          <w:color w:val="000000"/>
+          <w:sz w:val="20"/>
+          <w:szCs w:val="20"/>
+        </w:rPr>
+        <w:t xml:space="preserve"> = </w:t>
       </w:r>
       <w:r>
         <w:rPr>
@@ -672,6 +999,7 @@
           <w:szCs w:val="20"/>
         </w:rPr>
       </w:pPr>
+      <w:proofErr w:type="spellStart"/>
       <w:r>
         <w:rPr>
           <w:rFonts w:ascii="Courier New" w:hAnsi="Courier New" w:cs="Courier New"/>
@@ -679,7 +1007,17 @@
           <w:sz w:val="20"/>
           <w:szCs w:val="20"/>
         </w:rPr>
-        <w:t xml:space="preserve">service.MatchExternalSetClassName = </w:t>
+        <w:t>service.MatchExternalSetClassName</w:t>
+      </w:r>
+      <w:proofErr w:type="spellEnd"/>
+      <w:r>
+        <w:rPr>
+          <w:rFonts w:ascii="Courier New" w:hAnsi="Courier New" w:cs="Courier New"/>
+          <w:color w:val="000000"/>
+          <w:sz w:val="20"/>
+          <w:szCs w:val="20"/>
+        </w:rPr>
+        <w:t xml:space="preserve"> = </w:t>
       </w:r>
       <w:r>
         <w:rPr>
@@ -702,6 +1040,7 @@
           <w:szCs w:val="20"/>
         </w:rPr>
       </w:pPr>
+      <w:proofErr w:type="spellStart"/>
       <w:r>
         <w:rPr>
           <w:rFonts w:ascii="Courier New" w:hAnsi="Courier New" w:cs="Courier New"/>
@@ -709,7 +1048,17 @@
           <w:sz w:val="20"/>
           <w:szCs w:val="20"/>
         </w:rPr>
-        <w:t xml:space="preserve">service.validMappingsLocation = </w:t>
+        <w:t>service.validMappingsLocation</w:t>
+      </w:r>
+      <w:proofErr w:type="spellEnd"/>
+      <w:r>
+        <w:rPr>
+          <w:rFonts w:ascii="Courier New" w:hAnsi="Courier New" w:cs="Courier New"/>
+          <w:color w:val="000000"/>
+          <w:sz w:val="20"/>
+          <w:szCs w:val="20"/>
+        </w:rPr>
+        <w:t xml:space="preserve"> = </w:t>
       </w:r>
       <w:r>
         <w:rPr>
@@ -765,6 +1114,7 @@
         </w:rPr>
         <w:t xml:space="preserve">#datasource1 - </w:t>
       </w:r>
+      <w:proofErr w:type="spellStart"/>
       <w:r>
         <w:rPr>
           <w:rFonts w:ascii="Courier New" w:hAnsi="Courier New" w:cs="Courier New"/>
@@ -775,6 +1125,7 @@
         </w:rPr>
         <w:t>datasource</w:t>
       </w:r>
+      <w:proofErr w:type="spellEnd"/>
       <w:r>
         <w:rPr>
           <w:rFonts w:ascii="Courier New" w:hAnsi="Courier New" w:cs="Courier New"/>
@@ -805,6 +1156,7 @@
         </w:rPr>
         <w:t>datasource1.url=</w:t>
       </w:r>
+      <w:proofErr w:type="spellStart"/>
       <w:r>
         <w:rPr>
           <w:rFonts w:ascii="Courier New" w:hAnsi="Courier New" w:cs="Courier New"/>
@@ -812,8 +1164,9 @@
           <w:sz w:val="20"/>
           <w:szCs w:val="20"/>
         </w:rPr>
-        <w:t>jdbc:mysql://</w:t>
-      </w:r>
+        <w:t>jdbc:mysql</w:t>
+      </w:r>
+      <w:proofErr w:type="spellEnd"/>
       <w:r>
         <w:rPr>
           <w:rFonts w:ascii="Courier New" w:hAnsi="Courier New" w:cs="Courier New"/>
@@ -821,27 +1174,20 @@
           <w:sz w:val="20"/>
           <w:szCs w:val="20"/>
         </w:rPr>
-        <w:t>XXXXX</w:t>
-      </w:r>
+        <w:t>://XXXXX:3306/</w:t>
+      </w:r>
+      <w:proofErr w:type="spellStart"/>
       <w:r>
         <w:rPr>
           <w:rFonts w:ascii="Courier New" w:hAnsi="Courier New" w:cs="Courier New"/>
           <w:color w:val="2A00FF"/>
           <w:sz w:val="20"/>
           <w:szCs w:val="20"/>
-        </w:rPr>
-        <w:t>:3306/</w:t>
-      </w:r>
-      <w:r>
-        <w:rPr>
-          <w:rFonts w:ascii="Courier New" w:hAnsi="Courier New" w:cs="Courier New"/>
-          <w:color w:val="2A00FF"/>
-          <w:sz w:val="20"/>
-          <w:szCs w:val="20"/>
           <w:u w:val="single"/>
         </w:rPr>
         <w:t>prodoib</w:t>
       </w:r>
+      <w:proofErr w:type="spellEnd"/>
     </w:p>
     <w:p>
       <w:pPr>
@@ -863,6 +1209,7 @@
         </w:rPr>
         <w:t>datasource1.driver=</w:t>
       </w:r>
+      <w:proofErr w:type="spellStart"/>
       <w:r>
         <w:rPr>
           <w:rFonts w:ascii="Courier New" w:hAnsi="Courier New" w:cs="Courier New"/>
@@ -872,6 +1219,7 @@
         </w:rPr>
         <w:t>com.mysql.jdbc.Driver</w:t>
       </w:r>
+      <w:proofErr w:type="spellEnd"/>
     </w:p>
     <w:p>
       <w:pPr>
@@ -966,6 +1314,7 @@
         </w:rPr>
         <w:t xml:space="preserve">#datasource2 - </w:t>
       </w:r>
+      <w:proofErr w:type="spellStart"/>
       <w:r>
         <w:rPr>
           <w:rFonts w:ascii="Courier New" w:hAnsi="Courier New" w:cs="Courier New"/>
@@ -976,6 +1325,7 @@
         </w:rPr>
         <w:t>datasource</w:t>
       </w:r>
+      <w:proofErr w:type="spellEnd"/>
       <w:r>
         <w:rPr>
           <w:rFonts w:ascii="Courier New" w:hAnsi="Courier New" w:cs="Courier New"/>
@@ -1006,6 +1356,7 @@
         </w:rPr>
         <w:t xml:space="preserve">datasource2.url= </w:t>
       </w:r>
+      <w:proofErr w:type="spellStart"/>
       <w:r>
         <w:rPr>
           <w:rFonts w:ascii="Courier New" w:hAnsi="Courier New" w:cs="Courier New"/>
@@ -1013,8 +1364,9 @@
           <w:sz w:val="20"/>
           <w:szCs w:val="20"/>
         </w:rPr>
-        <w:t>jdbc:mysql://</w:t>
-      </w:r>
+        <w:t>jdbc</w:t>
+      </w:r>
+      <w:proofErr w:type="gramStart"/>
       <w:r>
         <w:rPr>
           <w:rFonts w:ascii="Courier New" w:hAnsi="Courier New" w:cs="Courier New"/>
@@ -1022,8 +1374,10 @@
           <w:sz w:val="20"/>
           <w:szCs w:val="20"/>
         </w:rPr>
-        <w:t>XXXXX</w:t>
-      </w:r>
+        <w:t>:mysql</w:t>
+      </w:r>
+      <w:proofErr w:type="spellEnd"/>
+      <w:proofErr w:type="gramEnd"/>
       <w:r>
         <w:rPr>
           <w:rFonts w:ascii="Courier New" w:hAnsi="Courier New" w:cs="Courier New"/>
@@ -1031,8 +1385,9 @@
           <w:sz w:val="20"/>
           <w:szCs w:val="20"/>
         </w:rPr>
-        <w:t>:3306/</w:t>
-      </w:r>
+        <w:t>://XXXXX:3306/</w:t>
+      </w:r>
+      <w:proofErr w:type="spellStart"/>
       <w:r>
         <w:rPr>
           <w:rFonts w:ascii="Courier New" w:hAnsi="Courier New" w:cs="Courier New"/>
@@ -1043,6 +1398,7 @@
         </w:rPr>
         <w:t>profilesdbprod</w:t>
       </w:r>
+      <w:proofErr w:type="spellEnd"/>
     </w:p>
     <w:p>
       <w:pPr>
@@ -1064,6 +1420,7 @@
         </w:rPr>
         <w:t>datasource2.driver=</w:t>
       </w:r>
+      <w:proofErr w:type="spellStart"/>
       <w:r>
         <w:rPr>
           <w:rFonts w:ascii="Courier New" w:hAnsi="Courier New" w:cs="Courier New"/>
@@ -1073,6 +1430,7 @@
         </w:rPr>
         <w:t>com.mysql.jdbc.Driver</w:t>
       </w:r>
+      <w:proofErr w:type="spellEnd"/>
     </w:p>
     <w:p>
       <w:pPr>
@@ -1191,6 +1549,7 @@
           <w:szCs w:val="20"/>
         </w:rPr>
       </w:pPr>
+      <w:proofErr w:type="spellStart"/>
       <w:r>
         <w:rPr>
           <w:rFonts w:ascii="Courier New" w:hAnsi="Courier New" w:cs="Courier New"/>
@@ -1198,7 +1557,17 @@
           <w:sz w:val="20"/>
           <w:szCs w:val="20"/>
         </w:rPr>
-        <w:t xml:space="preserve">umls.umlsRelease = </w:t>
+        <w:t>umls.umlsRelease</w:t>
+      </w:r>
+      <w:proofErr w:type="spellEnd"/>
+      <w:r>
+        <w:rPr>
+          <w:rFonts w:ascii="Courier New" w:hAnsi="Courier New" w:cs="Courier New"/>
+          <w:color w:val="000000"/>
+          <w:sz w:val="20"/>
+          <w:szCs w:val="20"/>
+        </w:rPr>
+        <w:t xml:space="preserve"> = </w:t>
       </w:r>
       <w:r>
         <w:rPr>
@@ -1221,6 +1590,7 @@
           <w:szCs w:val="20"/>
         </w:rPr>
       </w:pPr>
+      <w:proofErr w:type="spellStart"/>
       <w:r>
         <w:rPr>
           <w:rFonts w:ascii="Courier New" w:hAnsi="Courier New" w:cs="Courier New"/>
@@ -1228,7 +1598,17 @@
           <w:sz w:val="20"/>
           <w:szCs w:val="20"/>
         </w:rPr>
-        <w:t xml:space="preserve">umls.username = </w:t>
+        <w:t>umls.username</w:t>
+      </w:r>
+      <w:proofErr w:type="spellEnd"/>
+      <w:r>
+        <w:rPr>
+          <w:rFonts w:ascii="Courier New" w:hAnsi="Courier New" w:cs="Courier New"/>
+          <w:color w:val="000000"/>
+          <w:sz w:val="20"/>
+          <w:szCs w:val="20"/>
+        </w:rPr>
+        <w:t xml:space="preserve"> = </w:t>
       </w:r>
       <w:r>
         <w:rPr>
@@ -1248,6 +1628,7 @@
           <w:szCs w:val="20"/>
         </w:rPr>
       </w:pPr>
+      <w:proofErr w:type="spellStart"/>
       <w:r>
         <w:rPr>
           <w:rFonts w:ascii="Courier New" w:hAnsi="Courier New" w:cs="Courier New"/>
@@ -1255,7 +1636,17 @@
           <w:sz w:val="20"/>
           <w:szCs w:val="20"/>
         </w:rPr>
-        <w:t xml:space="preserve">umls.password = </w:t>
+        <w:t>umls.password</w:t>
+      </w:r>
+      <w:proofErr w:type="spellEnd"/>
+      <w:r>
+        <w:rPr>
+          <w:rFonts w:ascii="Courier New" w:hAnsi="Courier New" w:cs="Courier New"/>
+          <w:color w:val="000000"/>
+          <w:sz w:val="20"/>
+          <w:szCs w:val="20"/>
+        </w:rPr>
+        <w:t xml:space="preserve"> = </w:t>
       </w:r>
       <w:r>
         <w:rPr>
@@ -1266,8 +1657,6 @@
         </w:rPr>
         <w:t>XXXXX</w:t>
       </w:r>
-      <w:bookmarkStart w:id="0" w:name="_GoBack"/>
-      <w:bookmarkEnd w:id="0"/>
     </w:p>
     <w:p>
       <w:pPr>
@@ -1299,6 +1688,7 @@
           <w:szCs w:val="20"/>
         </w:rPr>
       </w:pPr>
+      <w:proofErr w:type="gramStart"/>
       <w:r>
         <w:rPr>
           <w:sz w:val="20"/>
@@ -1323,6 +1713,7 @@
         </w:rPr>
         <w:t>), click on List Applications.</w:t>
       </w:r>
+      <w:proofErr w:type="gramEnd"/>
     </w:p>
     <w:p>
       <w:pPr>
@@ -1367,7 +1758,23 @@
           <w:sz w:val="20"/>
           <w:szCs w:val="20"/>
         </w:rPr>
-        <w:t>If there is a running instance, click the “Undeploy” button.</w:t>
+        <w:t>If there is a running instance, click the “</w:t>
+      </w:r>
+      <w:proofErr w:type="spellStart"/>
+      <w:r>
+        <w:rPr>
+          <w:sz w:val="20"/>
+          <w:szCs w:val="20"/>
+        </w:rPr>
+        <w:t>Undeploy</w:t>
+      </w:r>
+      <w:proofErr w:type="spellEnd"/>
+      <w:r>
+        <w:rPr>
+          <w:sz w:val="20"/>
+          <w:szCs w:val="20"/>
+        </w:rPr>
+        <w:t>” button.</w:t>
       </w:r>
     </w:p>
     <w:p>
@@ -1431,6 +1838,52 @@
           <w:szCs w:val="20"/>
         </w:rPr>
       </w:pPr>
+      <w:r>
+        <w:rPr>
+          <w:sz w:val="20"/>
+          <w:szCs w:val="20"/>
+        </w:rPr>
+        <w:t xml:space="preserve">Please use the </w:t>
+      </w:r>
+      <w:proofErr w:type="gramStart"/>
+      <w:r>
+        <w:rPr>
+          <w:sz w:val="20"/>
+          <w:szCs w:val="20"/>
+        </w:rPr>
+        <w:t xml:space="preserve">Tailoring </w:t>
+      </w:r>
+      <w:r>
+        <w:rPr>
+          <w:sz w:val="20"/>
+          <w:szCs w:val="20"/>
+        </w:rPr>
+        <w:t xml:space="preserve"> tool</w:t>
+      </w:r>
+      <w:proofErr w:type="gramEnd"/>
+      <w:r>
+        <w:rPr>
+          <w:sz w:val="20"/>
+          <w:szCs w:val="20"/>
+        </w:rPr>
+        <w:t xml:space="preserve"> in the Deployment Package</w:t>
+      </w:r>
+      <w:r>
+        <w:rPr>
+          <w:sz w:val="20"/>
+          <w:szCs w:val="20"/>
+        </w:rPr>
+        <w:t xml:space="preserve"> for OpenInfobutton resource configuration/tailoring</w:t>
+      </w:r>
+      <w:r>
+        <w:rPr>
+          <w:sz w:val="20"/>
+          <w:szCs w:val="20"/>
+        </w:rPr>
+        <w:t>.</w:t>
+      </w:r>
+      <w:bookmarkStart w:id="0" w:name="_GoBack"/>
+      <w:bookmarkEnd w:id="0"/>
     </w:p>
     <w:sectPr>
       <w:pgSz w:w="12240" w:h="15840"/>
@@ -1907,7 +2360,6 @@
   <w:style w:type="character" w:default="1" w:styleId="DefaultParagraphFont">
     <w:name w:val="Default Paragraph Font"/>
     <w:uiPriority w:val="1"/>
-    <w:semiHidden/>
     <w:unhideWhenUsed/>
   </w:style>
   <w:style w:type="table" w:default="1" w:styleId="TableNormal">
@@ -2237,7 +2689,6 @@
   <w:style w:type="character" w:default="1" w:styleId="DefaultParagraphFont">
     <w:name w:val="Default Paragraph Font"/>
     <w:uiPriority w:val="1"/>
-    <w:semiHidden/>
     <w:unhideWhenUsed/>
   </w:style>
   <w:style w:type="table" w:default="1" w:styleId="TableNormal">

</xml_diff>